<commit_message>
Problema da class loginUser
</commit_message>
<xml_diff>
--- a/GitHub_Registro.docx
+++ b/GitHub_Registro.docx
@@ -44,70 +44,12 @@
           <w:sz w:val="44"/>
         </w:rPr>
       </w:pPr>
-      <w:proofErr w:type="gramStart"/>
       <w:r>
         <w:rPr>
           <w:b/>
           <w:sz w:val="44"/>
         </w:rPr>
-        <w:t>git</w:t>
-      </w:r>
-      <w:proofErr w:type="gramEnd"/>
-      <w:r>
-        <w:rPr>
-          <w:b/>
-          <w:sz w:val="44"/>
-        </w:rPr>
-        <w:t xml:space="preserve"> </w:t>
-      </w:r>
-      <w:proofErr w:type="spellStart"/>
-      <w:r>
-        <w:rPr>
-          <w:b/>
-          <w:sz w:val="44"/>
-        </w:rPr>
-        <w:t>init</w:t>
-      </w:r>
-      <w:proofErr w:type="spellEnd"/>
-    </w:p>
-    <w:p>
-      <w:pPr>
-        <w:rPr>
-          <w:b/>
-          <w:sz w:val="44"/>
-        </w:rPr>
-      </w:pPr>
-      <w:proofErr w:type="gramStart"/>
-      <w:r>
-        <w:rPr>
-          <w:b/>
-          <w:sz w:val="44"/>
-        </w:rPr>
-        <w:t>git</w:t>
-      </w:r>
-      <w:proofErr w:type="gramEnd"/>
-      <w:r>
-        <w:rPr>
-          <w:b/>
-          <w:sz w:val="44"/>
-        </w:rPr>
-        <w:t xml:space="preserve"> </w:t>
-      </w:r>
-      <w:proofErr w:type="spellStart"/>
-      <w:r>
-        <w:rPr>
-          <w:b/>
-          <w:sz w:val="44"/>
-        </w:rPr>
-        <w:t>add</w:t>
-      </w:r>
-      <w:proofErr w:type="spellEnd"/>
-      <w:r>
-        <w:rPr>
-          <w:b/>
-          <w:sz w:val="44"/>
-        </w:rPr>
-        <w:t xml:space="preserve"> README.md</w:t>
+        <w:t>git init</w:t>
       </w:r>
     </w:p>
     <w:p>
@@ -117,37 +59,12 @@
           <w:sz w:val="44"/>
         </w:rPr>
       </w:pPr>
-      <w:proofErr w:type="gramStart"/>
       <w:r>
         <w:rPr>
           <w:b/>
           <w:sz w:val="44"/>
         </w:rPr>
-        <w:t>git</w:t>
-      </w:r>
-      <w:proofErr w:type="gramEnd"/>
-      <w:r>
-        <w:rPr>
-          <w:b/>
-          <w:sz w:val="44"/>
-        </w:rPr>
-        <w:t xml:space="preserve"> commit -m "</w:t>
-      </w:r>
-      <w:proofErr w:type="spellStart"/>
-      <w:r>
-        <w:rPr>
-          <w:b/>
-          <w:sz w:val="44"/>
-        </w:rPr>
-        <w:t>first</w:t>
-      </w:r>
-      <w:proofErr w:type="spellEnd"/>
-      <w:r>
-        <w:rPr>
-          <w:b/>
-          <w:sz w:val="44"/>
-        </w:rPr>
-        <w:t xml:space="preserve"> commit"</w:t>
+        <w:t>git add README.md</w:t>
       </w:r>
     </w:p>
     <w:p>
@@ -157,21 +74,12 @@
           <w:sz w:val="44"/>
         </w:rPr>
       </w:pPr>
-      <w:proofErr w:type="gramStart"/>
       <w:r>
         <w:rPr>
           <w:b/>
           <w:sz w:val="44"/>
         </w:rPr>
-        <w:t>git</w:t>
-      </w:r>
-      <w:proofErr w:type="gramEnd"/>
-      <w:r>
-        <w:rPr>
-          <w:b/>
-          <w:sz w:val="44"/>
-        </w:rPr>
-        <w:t xml:space="preserve"> branch -M main</w:t>
+        <w:t>git commit -m "first commit"</w:t>
       </w:r>
     </w:p>
     <w:p>
@@ -181,69 +89,12 @@
           <w:sz w:val="44"/>
         </w:rPr>
       </w:pPr>
-      <w:proofErr w:type="gramStart"/>
       <w:r>
         <w:rPr>
           <w:b/>
           <w:sz w:val="44"/>
         </w:rPr>
-        <w:t>git</w:t>
-      </w:r>
-      <w:proofErr w:type="gramEnd"/>
-      <w:r>
-        <w:rPr>
-          <w:b/>
-          <w:sz w:val="44"/>
-        </w:rPr>
-        <w:t xml:space="preserve"> </w:t>
-      </w:r>
-      <w:proofErr w:type="spellStart"/>
-      <w:r>
-        <w:rPr>
-          <w:b/>
-          <w:sz w:val="44"/>
-        </w:rPr>
-        <w:t>remote</w:t>
-      </w:r>
-      <w:proofErr w:type="spellEnd"/>
-      <w:r>
-        <w:rPr>
-          <w:b/>
-          <w:sz w:val="44"/>
-        </w:rPr>
-        <w:t xml:space="preserve"> </w:t>
-      </w:r>
-      <w:proofErr w:type="spellStart"/>
-      <w:r>
-        <w:rPr>
-          <w:b/>
-          <w:sz w:val="44"/>
-        </w:rPr>
-        <w:t>add</w:t>
-      </w:r>
-      <w:proofErr w:type="spellEnd"/>
-      <w:r>
-        <w:rPr>
-          <w:b/>
-          <w:sz w:val="44"/>
-        </w:rPr>
-        <w:t xml:space="preserve"> </w:t>
-      </w:r>
-      <w:proofErr w:type="spellStart"/>
-      <w:r>
-        <w:rPr>
-          <w:b/>
-          <w:sz w:val="44"/>
-        </w:rPr>
-        <w:t>origin</w:t>
-      </w:r>
-      <w:proofErr w:type="spellEnd"/>
-      <w:r>
-        <w:rPr>
-          <w:b/>
-          <w:sz w:val="44"/>
-        </w:rPr>
-        <w:t xml:space="preserve"> https://github.com/Thiagoho/Desenvol-Pag-RegistroCadas-Java_Spring_Boot.git</w:t>
+        <w:t>git branch -M main</w:t>
       </w:r>
     </w:p>
     <w:p>
@@ -253,37 +104,27 @@
           <w:sz w:val="44"/>
         </w:rPr>
       </w:pPr>
-      <w:proofErr w:type="gramStart"/>
       <w:r>
         <w:rPr>
           <w:b/>
           <w:sz w:val="44"/>
         </w:rPr>
-        <w:t>git</w:t>
+        <w:t>git remote add origin https://github.com/Thiagoho/Desenvol-Pag-RegistroCadas-Java_Spring_Boot.git</w:t>
       </w:r>
-      <w:proofErr w:type="gramEnd"/>
+    </w:p>
+    <w:p>
+      <w:pPr>
+        <w:rPr>
+          <w:b/>
+          <w:sz w:val="44"/>
+        </w:rPr>
+      </w:pPr>
       <w:r>
         <w:rPr>
           <w:b/>
           <w:sz w:val="44"/>
         </w:rPr>
-        <w:t xml:space="preserve"> push -u </w:t>
-      </w:r>
-      <w:proofErr w:type="spellStart"/>
-      <w:r>
-        <w:rPr>
-          <w:b/>
-          <w:sz w:val="44"/>
-        </w:rPr>
-        <w:t>origin</w:t>
-      </w:r>
-      <w:proofErr w:type="spellEnd"/>
-      <w:r>
-        <w:rPr>
-          <w:b/>
-          <w:sz w:val="44"/>
-        </w:rPr>
-        <w:t xml:space="preserve"> main</w:t>
+        <w:t>git push -u origin main</w:t>
       </w:r>
     </w:p>
     <w:p>

</xml_diff>

<commit_message>
Configurando Mysql para salvar nome e senha
</commit_message>
<xml_diff>
--- a/GitHub_Registro.docx
+++ b/GitHub_Registro.docx
@@ -44,91 +44,285 @@
           <w:sz w:val="44"/>
         </w:rPr>
       </w:pPr>
-      <w:r>
-        <w:rPr>
-          <w:b/>
-          <w:sz w:val="44"/>
-        </w:rPr>
-        <w:t>git init</w:t>
-      </w:r>
-    </w:p>
-    <w:p>
-      <w:pPr>
-        <w:rPr>
-          <w:b/>
-          <w:sz w:val="44"/>
-        </w:rPr>
-      </w:pPr>
-      <w:r>
-        <w:rPr>
-          <w:b/>
-          <w:sz w:val="44"/>
-        </w:rPr>
-        <w:t>git add README.md</w:t>
-      </w:r>
-    </w:p>
-    <w:p>
-      <w:pPr>
-        <w:rPr>
-          <w:b/>
-          <w:sz w:val="44"/>
-        </w:rPr>
-      </w:pPr>
-      <w:r>
-        <w:rPr>
-          <w:b/>
-          <w:sz w:val="44"/>
-        </w:rPr>
-        <w:t>git commit -m "first commit"</w:t>
-      </w:r>
-    </w:p>
-    <w:p>
-      <w:pPr>
-        <w:rPr>
-          <w:b/>
-          <w:sz w:val="44"/>
-        </w:rPr>
-      </w:pPr>
-      <w:r>
-        <w:rPr>
-          <w:b/>
-          <w:sz w:val="44"/>
-        </w:rPr>
-        <w:t>git branch -M main</w:t>
-      </w:r>
-    </w:p>
-    <w:p>
-      <w:pPr>
-        <w:rPr>
-          <w:b/>
-          <w:sz w:val="44"/>
-        </w:rPr>
-      </w:pPr>
-      <w:r>
-        <w:rPr>
-          <w:b/>
-          <w:sz w:val="44"/>
-        </w:rPr>
-        <w:t>git remote add origin https://github.com/Thiagoho/Desenvol-Pag-RegistroCadas-Java_Spring_Boot.git</w:t>
-      </w:r>
-    </w:p>
-    <w:p>
-      <w:pPr>
-        <w:rPr>
-          <w:b/>
-          <w:sz w:val="44"/>
-        </w:rPr>
-      </w:pPr>
-      <w:r>
-        <w:rPr>
-          <w:b/>
-          <w:sz w:val="44"/>
-        </w:rPr>
-        <w:t>git push -u origin main</w:t>
-      </w:r>
-    </w:p>
-    <w:p>
-      <w:pPr>
+      <w:proofErr w:type="gramStart"/>
+      <w:r>
+        <w:rPr>
+          <w:b/>
+          <w:sz w:val="44"/>
+        </w:rPr>
+        <w:t>git</w:t>
+      </w:r>
+      <w:proofErr w:type="gramEnd"/>
+      <w:r>
+        <w:rPr>
+          <w:b/>
+          <w:sz w:val="44"/>
+        </w:rPr>
+        <w:t xml:space="preserve"> </w:t>
+      </w:r>
+      <w:proofErr w:type="spellStart"/>
+      <w:r>
+        <w:rPr>
+          <w:b/>
+          <w:sz w:val="44"/>
+        </w:rPr>
+        <w:t>init</w:t>
+      </w:r>
+      <w:proofErr w:type="spellEnd"/>
+    </w:p>
+    <w:p>
+      <w:pPr>
+        <w:rPr>
+          <w:b/>
+          <w:sz w:val="44"/>
+        </w:rPr>
+      </w:pPr>
+      <w:proofErr w:type="gramStart"/>
+      <w:r>
+        <w:rPr>
+          <w:b/>
+          <w:sz w:val="44"/>
+        </w:rPr>
+        <w:t>git</w:t>
+      </w:r>
+      <w:proofErr w:type="gramEnd"/>
+      <w:r>
+        <w:rPr>
+          <w:b/>
+          <w:sz w:val="44"/>
+        </w:rPr>
+        <w:t xml:space="preserve"> </w:t>
+      </w:r>
+      <w:proofErr w:type="spellStart"/>
+      <w:r>
+        <w:rPr>
+          <w:b/>
+          <w:sz w:val="44"/>
+        </w:rPr>
+        <w:t>add</w:t>
+      </w:r>
+      <w:proofErr w:type="spellEnd"/>
+      <w:r>
+        <w:rPr>
+          <w:b/>
+          <w:sz w:val="44"/>
+        </w:rPr>
+        <w:t xml:space="preserve"> README.md</w:t>
+      </w:r>
+    </w:p>
+    <w:p>
+      <w:pPr>
+        <w:rPr>
+          <w:b/>
+          <w:sz w:val="44"/>
+        </w:rPr>
+      </w:pPr>
+      <w:proofErr w:type="gramStart"/>
+      <w:r>
+        <w:rPr>
+          <w:b/>
+          <w:sz w:val="44"/>
+        </w:rPr>
+        <w:t>git</w:t>
+      </w:r>
+      <w:proofErr w:type="gramEnd"/>
+      <w:r>
+        <w:rPr>
+          <w:b/>
+          <w:sz w:val="44"/>
+        </w:rPr>
+        <w:t xml:space="preserve"> commit -m "</w:t>
+      </w:r>
+      <w:proofErr w:type="spellStart"/>
+      <w:r>
+        <w:rPr>
+          <w:b/>
+          <w:sz w:val="44"/>
+        </w:rPr>
+        <w:t>first</w:t>
+      </w:r>
+      <w:proofErr w:type="spellEnd"/>
+      <w:r>
+        <w:rPr>
+          <w:b/>
+          <w:sz w:val="44"/>
+        </w:rPr>
+        <w:t xml:space="preserve"> commit"</w:t>
+      </w:r>
+    </w:p>
+    <w:p>
+      <w:pPr>
+        <w:rPr>
+          <w:b/>
+          <w:sz w:val="44"/>
+        </w:rPr>
+      </w:pPr>
+      <w:proofErr w:type="gramStart"/>
+      <w:r>
+        <w:rPr>
+          <w:b/>
+          <w:sz w:val="44"/>
+        </w:rPr>
+        <w:t>git</w:t>
+      </w:r>
+      <w:proofErr w:type="gramEnd"/>
+      <w:r>
+        <w:rPr>
+          <w:b/>
+          <w:sz w:val="44"/>
+        </w:rPr>
+        <w:t xml:space="preserve"> branch -M main</w:t>
+      </w:r>
+    </w:p>
+    <w:p>
+      <w:pPr>
+        <w:rPr>
+          <w:b/>
+          <w:sz w:val="44"/>
+        </w:rPr>
+      </w:pPr>
+      <w:proofErr w:type="gramStart"/>
+      <w:r>
+        <w:rPr>
+          <w:b/>
+          <w:sz w:val="44"/>
+        </w:rPr>
+        <w:t>git</w:t>
+      </w:r>
+      <w:proofErr w:type="gramEnd"/>
+      <w:r>
+        <w:rPr>
+          <w:b/>
+          <w:sz w:val="44"/>
+        </w:rPr>
+        <w:t xml:space="preserve"> </w:t>
+      </w:r>
+      <w:proofErr w:type="spellStart"/>
+      <w:r>
+        <w:rPr>
+          <w:b/>
+          <w:sz w:val="44"/>
+        </w:rPr>
+        <w:t>remote</w:t>
+      </w:r>
+      <w:proofErr w:type="spellEnd"/>
+      <w:r>
+        <w:rPr>
+          <w:b/>
+          <w:sz w:val="44"/>
+        </w:rPr>
+        <w:t xml:space="preserve"> </w:t>
+      </w:r>
+      <w:proofErr w:type="spellStart"/>
+      <w:r>
+        <w:rPr>
+          <w:b/>
+          <w:sz w:val="44"/>
+        </w:rPr>
+        <w:t>add</w:t>
+      </w:r>
+      <w:proofErr w:type="spellEnd"/>
+      <w:r>
+        <w:rPr>
+          <w:b/>
+          <w:sz w:val="44"/>
+        </w:rPr>
+        <w:t xml:space="preserve"> </w:t>
+      </w:r>
+      <w:proofErr w:type="spellStart"/>
+      <w:r>
+        <w:rPr>
+          <w:b/>
+          <w:sz w:val="44"/>
+        </w:rPr>
+        <w:t>origin</w:t>
+      </w:r>
+      <w:proofErr w:type="spellEnd"/>
+      <w:r>
+        <w:rPr>
+          <w:b/>
+          <w:sz w:val="44"/>
+        </w:rPr>
+        <w:t xml:space="preserve"> https://github.com/Thiagoho/Desenvol-Pag-RegistroCadas-Java_Spring_Boot.git</w:t>
+      </w:r>
+    </w:p>
+    <w:p>
+      <w:pPr>
+        <w:rPr>
+          <w:b/>
+          <w:sz w:val="44"/>
+        </w:rPr>
+      </w:pPr>
+      <w:proofErr w:type="gramStart"/>
+      <w:r>
+        <w:rPr>
+          <w:b/>
+          <w:sz w:val="44"/>
+        </w:rPr>
+        <w:t>git</w:t>
+      </w:r>
+      <w:proofErr w:type="gramEnd"/>
+      <w:r>
+        <w:rPr>
+          <w:b/>
+          <w:sz w:val="44"/>
+        </w:rPr>
+        <w:t xml:space="preserve"> push -u </w:t>
+      </w:r>
+      <w:proofErr w:type="spellStart"/>
+      <w:r>
+        <w:rPr>
+          <w:b/>
+          <w:sz w:val="44"/>
+        </w:rPr>
+        <w:t>origin</w:t>
+      </w:r>
+      <w:proofErr w:type="spellEnd"/>
+      <w:r>
+        <w:rPr>
+          <w:b/>
+          <w:sz w:val="44"/>
+        </w:rPr>
+        <w:t xml:space="preserve"> main</w:t>
+      </w:r>
+    </w:p>
+    <w:p>
+      <w:pPr>
+        <w:rPr>
+          <w:b/>
+          <w:sz w:val="44"/>
+        </w:rPr>
+      </w:pPr>
+      <w:hyperlink r:id="rId4" w:history="1">
+        <w:r>
+          <w:rPr>
+            <w:rStyle w:val="Hyperlink"/>
+            <w:b/>
+            <w:sz w:val="44"/>
+          </w:rPr>
+          <w:t>https://www.youtube.com/watch?v=APLZUEfXXIE</w:t>
+        </w:r>
+      </w:hyperlink>
+    </w:p>
+    <w:p>
+      <w:pPr>
+        <w:rPr>
+          <w:b/>
+          <w:sz w:val="44"/>
+        </w:rPr>
+      </w:pPr>
+    </w:p>
+    <w:p>
+      <w:pPr>
+        <w:rPr>
+          <w:b/>
+          <w:sz w:val="44"/>
+        </w:rPr>
+      </w:pPr>
+    </w:p>
+    <w:p>
+      <w:pPr>
+        <w:jc w:val="center"/>
         <w:rPr>
           <w:b/>
           <w:sz w:val="44"/>
@@ -139,8 +333,36 @@
         <w:rPr>
           <w:b/>
           <w:sz w:val="44"/>
-        </w:rPr>
-        <w:t>https://www.youtube.com/watch?v=APLZUEfXXIE</w:t>
+          <w:u w:val="single"/>
+        </w:rPr>
+        <w:t xml:space="preserve">Como criar um </w:t>
+      </w:r>
+      <w:proofErr w:type="spellStart"/>
+      <w:r>
+        <w:rPr>
+          <w:b/>
+          <w:sz w:val="44"/>
+          <w:u w:val="single"/>
+        </w:rPr>
+        <w:t>Rest</w:t>
+      </w:r>
+      <w:proofErr w:type="spellEnd"/>
+      <w:r>
+        <w:rPr>
+          <w:b/>
+          <w:sz w:val="44"/>
+          <w:u w:val="single"/>
+        </w:rPr>
+        <w:t xml:space="preserve"> API</w:t>
+      </w:r>
+      <w:r>
+        <w:rPr>
+          <w:b/>
+          <w:sz w:val="44"/>
+          <w:u w:val="single"/>
+        </w:rPr>
+        <w:br/>
+        <w:t>https://www.youtube.com/watch?v=9GWK9A79tEc</w:t>
       </w:r>
     </w:p>
     <w:sectPr>
@@ -574,6 +796,17 @@
     <w:semiHidden/>
     <w:unhideWhenUsed/>
   </w:style>
+  <w:style w:type="character" w:styleId="Hyperlink">
+    <w:name w:val="Hyperlink"/>
+    <w:basedOn w:val="Fontepargpadro"/>
+    <w:uiPriority w:val="99"/>
+    <w:unhideWhenUsed/>
+    <w:rsid w:val="00A13F4B"/>
+    <w:rPr>
+      <w:color w:val="0563C1" w:themeColor="hyperlink"/>
+      <w:u w:val="single"/>
+    </w:rPr>
+  </w:style>
 </w:styles>
 </file>
 

</xml_diff>